<commit_message>
finalised the hole project
</commit_message>
<xml_diff>
--- a/documentation/DRAFTS.docx
+++ b/documentation/DRAFTS.docx
@@ -1,6 +1,6 @@
 
 <file path=word/document.xml><?xml version="1.0" encoding="utf-8"?>
-<w:document xmlns:wpc="http://schemas.microsoft.com/office/word/2010/wordprocessingCanvas" xmlns:cx="http://schemas.microsoft.com/office/drawing/2014/chartex" xmlns:cx1="http://schemas.microsoft.com/office/drawing/2015/9/8/chartex" xmlns:cx2="http://schemas.microsoft.com/office/drawing/2015/10/21/chartex" xmlns:cx3="http://schemas.microsoft.com/office/drawing/2016/5/9/chartex" xmlns:cx4="http://schemas.microsoft.com/office/drawing/2016/5/10/chartex" xmlns:cx5="http://schemas.microsoft.com/office/drawing/2016/5/11/chartex" xmlns:cx6="http://schemas.microsoft.com/office/drawing/2016/5/12/chartex" xmlns:cx7="http://schemas.microsoft.com/office/drawing/2016/5/13/chartex" xmlns:cx8="http://schemas.microsoft.com/office/drawing/2016/5/14/chartex" xmlns:mc="http://schemas.openxmlformats.org/markup-compatibility/2006" xmlns:aink="http://schemas.microsoft.com/office/drawing/2016/ink" xmlns:am3d="http://schemas.microsoft.com/office/drawing/2017/model3d" xmlns:o="urn:schemas-microsoft-com:office:office" xmlns:oel="http://schemas.microsoft.com/office/2019/extlst" xmlns:r="http://schemas.openxmlformats.org/officeDocument/2006/relationships" xmlns:m="http://schemas.openxmlformats.org/officeDocument/2006/math" xmlns:v="urn:schemas-microsoft-com:vml" xmlns:wp14="http://schemas.microsoft.com/office/word/2010/wordprocessingDrawing" xmlns:wp="http://schemas.openxmlformats.org/drawingml/2006/wordprocessingDrawing" xmlns:w10="urn:schemas-microsoft-com:office:word" xmlns:w="http://schemas.openxmlformats.org/wordprocessingml/2006/main" xmlns:w14="http://schemas.microsoft.com/office/word/2010/wordml" xmlns:w15="http://schemas.microsoft.com/office/word/2012/wordml" xmlns:w16cex="http://schemas.microsoft.com/office/word/2018/wordml/cex" xmlns:w16cid="http://schemas.microsoft.com/office/word/2016/wordml/cid" xmlns:w16="http://schemas.microsoft.com/office/word/2018/wordml" xmlns:w16sdtdh="http://schemas.microsoft.com/office/word/2020/wordml/sdtdatahash" xmlns:w16se="http://schemas.microsoft.com/office/word/2015/wordml/symex" xmlns:wpg="http://schemas.microsoft.com/office/word/2010/wordprocessingGroup" xmlns:wpi="http://schemas.microsoft.com/office/word/2010/wordprocessingInk" xmlns:wne="http://schemas.microsoft.com/office/word/2006/wordml" xmlns:wps="http://schemas.microsoft.com/office/word/2010/wordprocessingShape" mc:Ignorable="w14 w15 w16se w16cid w16 w16cex w16sdtdh wp14">
+<w:document xmlns:wpc="http://schemas.microsoft.com/office/word/2010/wordprocessingCanvas" xmlns:cx="http://schemas.microsoft.com/office/drawing/2014/chartex" xmlns:cx1="http://schemas.microsoft.com/office/drawing/2015/9/8/chartex" xmlns:cx2="http://schemas.microsoft.com/office/drawing/2015/10/21/chartex" xmlns:cx3="http://schemas.microsoft.com/office/drawing/2016/5/9/chartex" xmlns:cx4="http://schemas.microsoft.com/office/drawing/2016/5/10/chartex" xmlns:cx5="http://schemas.microsoft.com/office/drawing/2016/5/11/chartex" xmlns:cx6="http://schemas.microsoft.com/office/drawing/2016/5/12/chartex" xmlns:cx7="http://schemas.microsoft.com/office/drawing/2016/5/13/chartex" xmlns:cx8="http://schemas.microsoft.com/office/drawing/2016/5/14/chartex" xmlns:mc="http://schemas.openxmlformats.org/markup-compatibility/2006" xmlns:aink="http://schemas.microsoft.com/office/drawing/2016/ink" xmlns:am3d="http://schemas.microsoft.com/office/drawing/2017/model3d" xmlns:o="urn:schemas-microsoft-com:office:office" xmlns:oel="http://schemas.microsoft.com/office/2019/extlst" xmlns:r="http://schemas.openxmlformats.org/officeDocument/2006/relationships" xmlns:m="http://schemas.openxmlformats.org/officeDocument/2006/math" xmlns:v="urn:schemas-microsoft-com:vml" xmlns:wp14="http://schemas.microsoft.com/office/word/2010/wordprocessingDrawing" xmlns:wp="http://schemas.openxmlformats.org/drawingml/2006/wordprocessingDrawing" xmlns:w10="urn:schemas-microsoft-com:office:word" xmlns:w="http://schemas.openxmlformats.org/wordprocessingml/2006/main" xmlns:w14="http://schemas.microsoft.com/office/word/2010/wordml" xmlns:w15="http://schemas.microsoft.com/office/word/2012/wordml" xmlns:w16cex="http://schemas.microsoft.com/office/word/2018/wordml/cex" xmlns:w16cid="http://schemas.microsoft.com/office/word/2016/wordml/cid" xmlns:w16="http://schemas.microsoft.com/office/word/2018/wordml" xmlns:w16du="http://schemas.microsoft.com/office/word/2023/wordml/word16du" xmlns:w16sdtdh="http://schemas.microsoft.com/office/word/2020/wordml/sdtdatahash" xmlns:w16se="http://schemas.microsoft.com/office/word/2015/wordml/symex" xmlns:wpg="http://schemas.microsoft.com/office/word/2010/wordprocessingGroup" xmlns:wpi="http://schemas.microsoft.com/office/word/2010/wordprocessingInk" xmlns:wne="http://schemas.microsoft.com/office/word/2006/wordml" xmlns:wps="http://schemas.microsoft.com/office/word/2010/wordprocessingShape" mc:Ignorable="w14 w15 w16se w16cid w16 w16cex w16sdtdh w16du wp14">
   <w:body>
     <w:p>
       <w:r>
@@ -532,6 +532,273 @@
         <w:t>);</w:t>
       </w:r>
     </w:p>
+    <w:p>
+      <w:pPr>
+        <w:ind w:firstLine="720"/>
+        <w:rPr>
+          <w:i/>
+          <w:iCs/>
+          <w:lang w:val="bg-BG"/>
+        </w:rPr>
+      </w:pPr>
+    </w:p>
+    <w:p/>
+    <w:p>
+      <w:pPr>
+        <w:rPr>
+          <w:lang w:val="bg-BG"/>
+        </w:rPr>
+      </w:pPr>
+    </w:p>
+    <w:p>
+      <w:pPr>
+        <w:pStyle w:val="Heading1"/>
+        <w:rPr>
+          <w:lang w:val="en-US"/>
+        </w:rPr>
+      </w:pPr>
+      <w:r>
+        <w:t>Комуникационен портал на приложението</w:t>
+      </w:r>
+    </w:p>
+    <w:p>
+      <w:pPr>
+        <w:rPr>
+          <w:lang w:val="bg-BG"/>
+        </w:rPr>
+      </w:pPr>
+    </w:p>
+    <w:p>
+      <w:pPr>
+        <w:rPr>
+          <w:lang w:val="bg-BG"/>
+        </w:rPr>
+      </w:pPr>
+      <w:r>
+        <w:rPr>
+          <w:lang w:val="bg-BG"/>
+        </w:rPr>
+        <w:tab/>
+        <w:t xml:space="preserve">За да се достъпи приложението от различните интерфейси то трябва всяка заявка да премине през комуникативния портал. Тапи методология е избрана поради множествено положителни показатели. Тези положителни показатели включват: единен вход което води до единни проверки за коректност, превод от </w:t>
+      </w:r>
+      <w:r>
+        <w:t xml:space="preserve">rest </w:t>
+      </w:r>
+      <w:r>
+        <w:rPr>
+          <w:lang w:val="bg-BG"/>
+        </w:rPr>
+        <w:t xml:space="preserve">метода на комуникиране по-бързия разширен протокол за опашка за съобщения( </w:t>
+      </w:r>
+      <w:proofErr w:type="spellStart"/>
+      <w:r>
+        <w:rPr>
+          <w:lang w:val="bg-BG"/>
+        </w:rPr>
+        <w:t>Advanced</w:t>
+      </w:r>
+      <w:proofErr w:type="spellEnd"/>
+      <w:r>
+        <w:rPr>
+          <w:lang w:val="bg-BG"/>
+        </w:rPr>
+        <w:t xml:space="preserve"> </w:t>
+      </w:r>
+      <w:proofErr w:type="spellStart"/>
+      <w:r>
+        <w:rPr>
+          <w:lang w:val="bg-BG"/>
+        </w:rPr>
+        <w:t>Message</w:t>
+      </w:r>
+      <w:proofErr w:type="spellEnd"/>
+      <w:r>
+        <w:rPr>
+          <w:lang w:val="bg-BG"/>
+        </w:rPr>
+        <w:t xml:space="preserve"> </w:t>
+      </w:r>
+      <w:proofErr w:type="spellStart"/>
+      <w:r>
+        <w:rPr>
+          <w:lang w:val="bg-BG"/>
+        </w:rPr>
+        <w:t>Queuing</w:t>
+      </w:r>
+      <w:proofErr w:type="spellEnd"/>
+      <w:r>
+        <w:rPr>
+          <w:lang w:val="bg-BG"/>
+        </w:rPr>
+        <w:t xml:space="preserve"> </w:t>
+      </w:r>
+      <w:proofErr w:type="spellStart"/>
+      <w:r>
+        <w:rPr>
+          <w:lang w:val="bg-BG"/>
+        </w:rPr>
+        <w:t>Protocol</w:t>
+      </w:r>
+      <w:proofErr w:type="spellEnd"/>
+      <w:r>
+        <w:rPr>
+          <w:lang w:val="bg-BG"/>
+        </w:rPr>
+        <w:t>-</w:t>
+      </w:r>
+      <w:r>
+        <w:t xml:space="preserve"> </w:t>
+      </w:r>
+      <w:r>
+        <w:rPr>
+          <w:lang w:val="bg-BG"/>
+        </w:rPr>
+        <w:t>AMQP)</w:t>
+      </w:r>
+    </w:p>
+    <w:p>
+      <w:pPr>
+        <w:ind w:firstLine="720"/>
+        <w:rPr>
+          <w:i/>
+          <w:iCs/>
+        </w:rPr>
+      </w:pPr>
+    </w:p>
+    <w:p>
+      <w:pPr>
+        <w:ind w:firstLine="720"/>
+      </w:pPr>
+      <w:proofErr w:type="spellStart"/>
+      <w:r>
+        <w:t>Iztoqnici</w:t>
+      </w:r>
+      <w:proofErr w:type="spellEnd"/>
+    </w:p>
+    <w:p>
+      <w:r>
+        <w:t xml:space="preserve">Agile manifesto: </w:t>
+      </w:r>
+      <w:hyperlink r:id="rId5">
+        <w:proofErr w:type="spellStart"/>
+        <w:r>
+          <w:rPr>
+            <w:rStyle w:val="Hyperlink"/>
+          </w:rPr>
+          <w:t>Манифест</w:t>
+        </w:r>
+        <w:proofErr w:type="spellEnd"/>
+        <w:r>
+          <w:rPr>
+            <w:rStyle w:val="Hyperlink"/>
+          </w:rPr>
+          <w:t xml:space="preserve"> за Agile </w:t>
+        </w:r>
+        <w:proofErr w:type="spellStart"/>
+        <w:r>
+          <w:rPr>
+            <w:rStyle w:val="Hyperlink"/>
+          </w:rPr>
+          <w:t>разработка</w:t>
+        </w:r>
+        <w:proofErr w:type="spellEnd"/>
+        <w:r>
+          <w:rPr>
+            <w:rStyle w:val="Hyperlink"/>
+          </w:rPr>
+          <w:t xml:space="preserve"> на </w:t>
+        </w:r>
+        <w:proofErr w:type="spellStart"/>
+        <w:r>
+          <w:rPr>
+            <w:rStyle w:val="Hyperlink"/>
+          </w:rPr>
+          <w:t>софтуер</w:t>
+        </w:r>
+        <w:proofErr w:type="spellEnd"/>
+      </w:hyperlink>
+    </w:p>
+    <w:p>
+      <w:r>
+        <w:lastRenderedPageBreak/>
+        <w:t>https://agilemanifesto.org/iso/bg/manifesto.html</w:t>
+      </w:r>
+    </w:p>
+    <w:p>
+      <w:pPr>
+        <w:rPr>
+          <w:lang w:val="bg-BG"/>
+        </w:rPr>
+      </w:pPr>
+      <w:r>
+        <w:rPr>
+          <w:lang w:val="bg-BG"/>
+        </w:rPr>
+        <w:t xml:space="preserve">Източници за защитна стена: </w:t>
+      </w:r>
+    </w:p>
+    <w:p>
+      <w:pPr>
+        <w:rPr>
+          <w:lang w:val="bg-BG"/>
+        </w:rPr>
+      </w:pPr>
+      <w:hyperlink r:id="rId6">
+        <w:r>
+          <w:rPr>
+            <w:rStyle w:val="Hyperlink"/>
+            <w:lang w:val="bg-BG"/>
+          </w:rPr>
+          <w:t>https://auth0.com/docs</w:t>
+        </w:r>
+      </w:hyperlink>
+    </w:p>
+    <w:p>
+      <w:pPr>
+        <w:rPr>
+          <w:lang w:val="bg-BG"/>
+        </w:rPr>
+      </w:pPr>
+    </w:p>
+    <w:p>
+      <w:pPr>
+        <w:rPr>
+          <w:color w:val="0563C1" w:themeColor="hyperlink"/>
+          <w:u w:val="single"/>
+        </w:rPr>
+      </w:pPr>
+      <w:r>
+        <w:rPr>
+          <w:lang w:val="bg-BG"/>
+        </w:rPr>
+        <w:t xml:space="preserve">Работа с база от данни </w:t>
+      </w:r>
+      <w:r>
+        <w:t xml:space="preserve">Redis </w:t>
+      </w:r>
+      <w:r>
+        <w:rPr>
+          <w:lang w:val="bg-BG"/>
+        </w:rPr>
+        <w:t xml:space="preserve">и </w:t>
+      </w:r>
+      <w:r>
+        <w:t xml:space="preserve">java: </w:t>
+      </w:r>
+      <w:hyperlink r:id="rId7">
+        <w:r>
+          <w:rPr>
+            <w:rStyle w:val="Hyperlink"/>
+          </w:rPr>
+          <w:t>https://redis.io/docs/connect/clients/java/</w:t>
+        </w:r>
+      </w:hyperlink>
+    </w:p>
+    <w:p>
+      <w:pPr>
+        <w:ind w:firstLine="720"/>
+      </w:pPr>
+    </w:p>
     <w:p/>
     <w:sectPr>
       <w:pgSz w:w="12240" w:h="15840"/>
@@ -544,7 +811,7 @@
 </file>
 
 <file path=word/styles.xml><?xml version="1.0" encoding="utf-8"?>
-<w:styles xmlns:mc="http://schemas.openxmlformats.org/markup-compatibility/2006" xmlns:r="http://schemas.openxmlformats.org/officeDocument/2006/relationships" xmlns:w="http://schemas.openxmlformats.org/wordprocessingml/2006/main" xmlns:w14="http://schemas.microsoft.com/office/word/2010/wordml" xmlns:w15="http://schemas.microsoft.com/office/word/2012/wordml" xmlns:w16cex="http://schemas.microsoft.com/office/word/2018/wordml/cex" xmlns:w16cid="http://schemas.microsoft.com/office/word/2016/wordml/cid" xmlns:w16="http://schemas.microsoft.com/office/word/2018/wordml" xmlns:w16sdtdh="http://schemas.microsoft.com/office/word/2020/wordml/sdtdatahash" xmlns:w16se="http://schemas.microsoft.com/office/word/2015/wordml/symex" mc:Ignorable="w14 w15 w16se w16cid w16 w16cex w16sdtdh">
+<w:styles xmlns:mc="http://schemas.openxmlformats.org/markup-compatibility/2006" xmlns:r="http://schemas.openxmlformats.org/officeDocument/2006/relationships" xmlns:w="http://schemas.openxmlformats.org/wordprocessingml/2006/main" xmlns:w14="http://schemas.microsoft.com/office/word/2010/wordml" xmlns:w15="http://schemas.microsoft.com/office/word/2012/wordml" xmlns:w16cex="http://schemas.microsoft.com/office/word/2018/wordml/cex" xmlns:w16cid="http://schemas.microsoft.com/office/word/2016/wordml/cid" xmlns:w16="http://schemas.microsoft.com/office/word/2018/wordml" xmlns:w16du="http://schemas.microsoft.com/office/word/2023/wordml/word16du" xmlns:w16sdtdh="http://schemas.microsoft.com/office/word/2020/wordml/sdtdatahash" xmlns:w16se="http://schemas.microsoft.com/office/word/2015/wordml/symex" mc:Ignorable="w14 w15 w16se w16cid w16 w16cex w16sdtdh w16du">
   <w:docDefaults>
     <w:rPrDefault>
       <w:rPr>
@@ -1046,6 +1313,17 @@
       <w:szCs w:val="26"/>
     </w:rPr>
   </w:style>
+  <w:style w:type="character" w:styleId="Hyperlink">
+    <w:name w:val="Hyperlink"/>
+    <w:basedOn w:val="DefaultParagraphFont"/>
+    <w:uiPriority w:val="99"/>
+    <w:unhideWhenUsed/>
+    <w:rsid w:val="00757640"/>
+    <w:rPr>
+      <w:color w:val="0563C1" w:themeColor="hyperlink"/>
+      <w:u w:val="single"/>
+    </w:rPr>
+  </w:style>
 </w:styles>
 </file>
 

</xml_diff>